<commit_message>
Publish lab 13 - JavaScript, Part 1
</commit_message>
<xml_diff>
--- a/lab14-javascript-2/CSC170 Lab 14 - JavaScript 2.docx
+++ b/lab14-javascript-2/CSC170 Lab 14 - JavaScript 2.docx
@@ -28,8 +28,6 @@
         </w:rPr>
         <w:t>4</w:t>
       </w:r>
-      <w:bookmarkStart w:id="0" w:name="_GoBack"/>
-      <w:bookmarkEnd w:id="0"/>
       <w:r>
         <w:rPr>
           <w:sz w:val="44"/>
@@ -84,10 +82,18 @@
         <w:t xml:space="preserve"> except this ti</w:t>
       </w:r>
       <w:r>
-        <w:t>me you’ll use your own content from Lab 11</w:t>
-      </w:r>
-      <w:r>
-        <w:t>, and insert s</w:t>
+        <w:t xml:space="preserve">me you’ll use your own content from Lab </w:t>
+      </w:r>
+      <w:proofErr w:type="gramStart"/>
+      <w:r>
+        <w:t>11</w:t>
+      </w:r>
+      <w:r>
+        <w:t>, and</w:t>
+      </w:r>
+      <w:proofErr w:type="gramEnd"/>
+      <w:r>
+        <w:t xml:space="preserve"> insert s</w:t>
       </w:r>
       <w:r>
         <w:t>ome simple JavaScript behaviors using your own content.</w:t>
@@ -128,7 +134,13 @@
         <w:rPr>
           <w:b/>
         </w:rPr>
-        <w:t>b11</w:t>
+        <w:t>b1</w:t>
+      </w:r>
+      <w:r>
+        <w:rPr>
+          <w:b/>
+        </w:rPr>
+        <w:t>2</w:t>
       </w:r>
       <w:r>
         <w:t xml:space="preserve"> folder and name the new folder named </w:t>
@@ -143,8 +155,10 @@
         <w:rPr>
           <w:b/>
         </w:rPr>
-        <w:t>3</w:t>
-      </w:r>
+        <w:t>4</w:t>
+      </w:r>
+      <w:bookmarkStart w:id="0" w:name="_GoBack"/>
+      <w:bookmarkEnd w:id="0"/>
     </w:p>
     <w:p>
       <w:pPr>
@@ -339,14 +353,27 @@
         <w:t>index.html</w:t>
       </w:r>
       <w:r>
-        <w:t xml:space="preserve"> (or </w:t>
-      </w:r>
-      <w:r>
-        <w:rPr>
-          <w:b/>
-        </w:rPr>
-        <w:t>.php</w:t>
-      </w:r>
+        <w:t xml:space="preserve"> (</w:t>
+      </w:r>
+      <w:proofErr w:type="gramStart"/>
+      <w:r>
+        <w:t xml:space="preserve">or </w:t>
+      </w:r>
+      <w:r>
+        <w:rPr>
+          <w:b/>
+        </w:rPr>
+        <w:t>.</w:t>
+      </w:r>
+      <w:proofErr w:type="spellStart"/>
+      <w:r>
+        <w:rPr>
+          <w:b/>
+        </w:rPr>
+        <w:t>php</w:t>
+      </w:r>
+      <w:proofErr w:type="spellEnd"/>
+      <w:proofErr w:type="gramEnd"/>
       <w:r>
         <w:t xml:space="preserve"> as appropriate)</w:t>
       </w:r>
@@ -390,7 +417,23 @@
           <w:rFonts w:ascii="Courier New" w:hAnsi="Courier New" w:cs="Courier New"/>
           <w:sz w:val="18"/>
         </w:rPr>
-        <w:t>&lt;li&gt;&lt;a href="</w:t>
+        <w:t xml:space="preserve">&lt;li&gt;&lt;a </w:t>
+      </w:r>
+      <w:proofErr w:type="spellStart"/>
+      <w:r>
+        <w:rPr>
+          <w:rFonts w:ascii="Courier New" w:hAnsi="Courier New" w:cs="Courier New"/>
+          <w:sz w:val="18"/>
+        </w:rPr>
+        <w:t>href</w:t>
+      </w:r>
+      <w:proofErr w:type="spellEnd"/>
+      <w:r>
+        <w:rPr>
+          <w:rFonts w:ascii="Courier New" w:hAnsi="Courier New" w:cs="Courier New"/>
+          <w:sz w:val="18"/>
+        </w:rPr>
+        <w:t>="</w:t>
       </w:r>
       <w:r>
         <w:rPr>
@@ -521,13 +564,23 @@
         </w:rPr>
         <w:t xml:space="preserve"> </w:t>
       </w:r>
+      <w:proofErr w:type="spellStart"/>
       <w:r>
         <w:rPr>
           <w:rFonts w:ascii="Courier New" w:hAnsi="Courier New" w:cs="Courier New"/>
           <w:color w:val="808080" w:themeColor="background1" w:themeShade="80"/>
           <w:sz w:val="18"/>
         </w:rPr>
-        <w:t>href="</w:t>
+        <w:t>href</w:t>
+      </w:r>
+      <w:proofErr w:type="spellEnd"/>
+      <w:r>
+        <w:rPr>
+          <w:rFonts w:ascii="Courier New" w:hAnsi="Courier New" w:cs="Courier New"/>
+          <w:color w:val="808080" w:themeColor="background1" w:themeShade="80"/>
+          <w:sz w:val="18"/>
+        </w:rPr>
+        <w:t>="</w:t>
       </w:r>
       <w:r>
         <w:rPr>
@@ -697,16 +750,63 @@
           <w:sz w:val="18"/>
           <w:szCs w:val="18"/>
         </w:rPr>
-        <w:t>&lt;link rel="stylesheet" href="</w:t>
-      </w:r>
-      <w:r>
-        <w:rPr>
-          <w:rFonts w:ascii="Courier New" w:hAnsi="Courier New" w:cs="Courier New"/>
-          <w:b/>
+        <w:t xml:space="preserve">&lt;link </w:t>
+      </w:r>
+      <w:proofErr w:type="spellStart"/>
+      <w:r>
+        <w:rPr>
+          <w:rFonts w:ascii="Courier New" w:hAnsi="Courier New" w:cs="Courier New"/>
           <w:sz w:val="18"/>
           <w:szCs w:val="18"/>
         </w:rPr>
-        <w:t>css/hero.css</w:t>
+        <w:t>rel</w:t>
+      </w:r>
+      <w:proofErr w:type="spellEnd"/>
+      <w:r>
+        <w:rPr>
+          <w:rFonts w:ascii="Courier New" w:hAnsi="Courier New" w:cs="Courier New"/>
+          <w:sz w:val="18"/>
+          <w:szCs w:val="18"/>
+        </w:rPr>
+        <w:t xml:space="preserve">="stylesheet" </w:t>
+      </w:r>
+      <w:proofErr w:type="spellStart"/>
+      <w:r>
+        <w:rPr>
+          <w:rFonts w:ascii="Courier New" w:hAnsi="Courier New" w:cs="Courier New"/>
+          <w:sz w:val="18"/>
+          <w:szCs w:val="18"/>
+        </w:rPr>
+        <w:t>href</w:t>
+      </w:r>
+      <w:proofErr w:type="spellEnd"/>
+      <w:r>
+        <w:rPr>
+          <w:rFonts w:ascii="Courier New" w:hAnsi="Courier New" w:cs="Courier New"/>
+          <w:sz w:val="18"/>
+          <w:szCs w:val="18"/>
+        </w:rPr>
+        <w:t>="</w:t>
+      </w:r>
+      <w:proofErr w:type="spellStart"/>
+      <w:r>
+        <w:rPr>
+          <w:rFonts w:ascii="Courier New" w:hAnsi="Courier New" w:cs="Courier New"/>
+          <w:b/>
+          <w:sz w:val="18"/>
+          <w:szCs w:val="18"/>
+        </w:rPr>
+        <w:t>css</w:t>
+      </w:r>
+      <w:proofErr w:type="spellEnd"/>
+      <w:r>
+        <w:rPr>
+          <w:rFonts w:ascii="Courier New" w:hAnsi="Courier New" w:cs="Courier New"/>
+          <w:b/>
+          <w:sz w:val="18"/>
+          <w:szCs w:val="18"/>
+        </w:rPr>
+        <w:t>/hero.css</w:t>
       </w:r>
       <w:r>
         <w:rPr>
@@ -774,16 +874,63 @@
           <w:sz w:val="18"/>
           <w:szCs w:val="18"/>
         </w:rPr>
-        <w:t>&lt;link rel="stylesheet" href="</w:t>
-      </w:r>
-      <w:r>
-        <w:rPr>
-          <w:rFonts w:ascii="Courier New" w:hAnsi="Courier New" w:cs="Courier New"/>
-          <w:b/>
+        <w:t xml:space="preserve">&lt;link </w:t>
+      </w:r>
+      <w:proofErr w:type="spellStart"/>
+      <w:r>
+        <w:rPr>
+          <w:rFonts w:ascii="Courier New" w:hAnsi="Courier New" w:cs="Courier New"/>
           <w:sz w:val="18"/>
           <w:szCs w:val="18"/>
         </w:rPr>
-        <w:t>css/hero.css</w:t>
+        <w:t>rel</w:t>
+      </w:r>
+      <w:proofErr w:type="spellEnd"/>
+      <w:r>
+        <w:rPr>
+          <w:rFonts w:ascii="Courier New" w:hAnsi="Courier New" w:cs="Courier New"/>
+          <w:sz w:val="18"/>
+          <w:szCs w:val="18"/>
+        </w:rPr>
+        <w:t xml:space="preserve">="stylesheet" </w:t>
+      </w:r>
+      <w:proofErr w:type="spellStart"/>
+      <w:r>
+        <w:rPr>
+          <w:rFonts w:ascii="Courier New" w:hAnsi="Courier New" w:cs="Courier New"/>
+          <w:sz w:val="18"/>
+          <w:szCs w:val="18"/>
+        </w:rPr>
+        <w:t>href</w:t>
+      </w:r>
+      <w:proofErr w:type="spellEnd"/>
+      <w:r>
+        <w:rPr>
+          <w:rFonts w:ascii="Courier New" w:hAnsi="Courier New" w:cs="Courier New"/>
+          <w:sz w:val="18"/>
+          <w:szCs w:val="18"/>
+        </w:rPr>
+        <w:t>="</w:t>
+      </w:r>
+      <w:proofErr w:type="spellStart"/>
+      <w:r>
+        <w:rPr>
+          <w:rFonts w:ascii="Courier New" w:hAnsi="Courier New" w:cs="Courier New"/>
+          <w:b/>
+          <w:sz w:val="18"/>
+          <w:szCs w:val="18"/>
+        </w:rPr>
+        <w:t>css</w:t>
+      </w:r>
+      <w:proofErr w:type="spellEnd"/>
+      <w:r>
+        <w:rPr>
+          <w:rFonts w:ascii="Courier New" w:hAnsi="Courier New" w:cs="Courier New"/>
+          <w:b/>
+          <w:sz w:val="18"/>
+          <w:szCs w:val="18"/>
+        </w:rPr>
+        <w:t>/hero.css</w:t>
       </w:r>
       <w:r>
         <w:rPr>
@@ -828,7 +975,20 @@
         <w:t xml:space="preserve"> file</w:t>
       </w:r>
       <w:r>
-        <w:t xml:space="preserve"> (.html or .php)</w:t>
+        <w:t xml:space="preserve"> (.html </w:t>
+      </w:r>
+      <w:proofErr w:type="gramStart"/>
+      <w:r>
+        <w:t>or .</w:t>
+      </w:r>
+      <w:proofErr w:type="spellStart"/>
+      <w:r>
+        <w:t>php</w:t>
+      </w:r>
+      <w:proofErr w:type="spellEnd"/>
+      <w:proofErr w:type="gramEnd"/>
+      <w:r>
+        <w:t>)</w:t>
       </w:r>
       <w:r>
         <w:t xml:space="preserve">, </w:t>
@@ -856,7 +1016,15 @@
         <w:spacing w:before="240"/>
       </w:pPr>
       <w:r>
-        <w:t>Add an H2 in the SECTION element - some kind of welcome message</w:t>
+        <w:t xml:space="preserve">Add an H2 in the SECTION element - </w:t>
+      </w:r>
+      <w:proofErr w:type="gramStart"/>
+      <w:r>
+        <w:t>some kind of welcome</w:t>
+      </w:r>
+      <w:proofErr w:type="gramEnd"/>
+      <w:r>
+        <w:t xml:space="preserve"> message</w:t>
       </w:r>
       <w:r>
         <w:t>, something like this:</w:t>
@@ -992,12 +1160,21 @@
         <w:br/>
         <w:t>&lt;/section&gt;</w:t>
       </w:r>
+      <w:proofErr w:type="gramStart"/>
       <w:r>
         <w:rPr>
           <w:rFonts w:ascii="Courier New" w:hAnsi="Courier New" w:cs="Courier New"/>
           <w:color w:val="808080" w:themeColor="background1" w:themeShade="80"/>
         </w:rPr>
-        <w:t>&lt;!--.hero--&gt;</w:t>
+        <w:t>&lt;!--</w:t>
+      </w:r>
+      <w:proofErr w:type="gramEnd"/>
+      <w:r>
+        <w:rPr>
+          <w:rFonts w:ascii="Courier New" w:hAnsi="Courier New" w:cs="Courier New"/>
+          <w:color w:val="808080" w:themeColor="background1" w:themeShade="80"/>
+        </w:rPr>
+        <w:t>.hero--&gt;</w:t>
       </w:r>
       <w:r>
         <w:br/>
@@ -1024,7 +1201,15 @@
         <w:t>a FIGURE element and a DIV</w:t>
       </w:r>
       <w:r>
-        <w:t xml:space="preserve"> ike this…</w:t>
+        <w:t xml:space="preserve"> </w:t>
+      </w:r>
+      <w:proofErr w:type="spellStart"/>
+      <w:r>
+        <w:t>ike</w:t>
+      </w:r>
+      <w:proofErr w:type="spellEnd"/>
+      <w:r>
+        <w:t xml:space="preserve"> this…</w:t>
       </w:r>
       <w:r>
         <w:br/>
@@ -1194,12 +1379,21 @@
         </w:rPr>
         <w:t>&lt;/section&gt;</w:t>
       </w:r>
+      <w:proofErr w:type="gramStart"/>
       <w:r>
         <w:rPr>
           <w:rFonts w:ascii="Courier New" w:hAnsi="Courier New" w:cs="Courier New"/>
           <w:color w:val="808080" w:themeColor="background1" w:themeShade="80"/>
         </w:rPr>
-        <w:t>&lt;!--.hero--&gt;</w:t>
+        <w:t>&lt;!--</w:t>
+      </w:r>
+      <w:proofErr w:type="gramEnd"/>
+      <w:r>
+        <w:rPr>
+          <w:rFonts w:ascii="Courier New" w:hAnsi="Courier New" w:cs="Courier New"/>
+          <w:color w:val="808080" w:themeColor="background1" w:themeShade="80"/>
+        </w:rPr>
+        <w:t>.hero--&gt;</w:t>
       </w:r>
     </w:p>
     <w:p>
@@ -1244,11 +1438,19 @@
       <w:r>
         <w:t xml:space="preserve">In the </w:t>
       </w:r>
-      <w:r>
-        <w:rPr>
-          <w:b/>
-        </w:rPr>
-        <w:t xml:space="preserve">css </w:t>
+      <w:proofErr w:type="spellStart"/>
+      <w:r>
+        <w:rPr>
+          <w:b/>
+        </w:rPr>
+        <w:t>css</w:t>
+      </w:r>
+      <w:proofErr w:type="spellEnd"/>
+      <w:r>
+        <w:rPr>
+          <w:b/>
+        </w:rPr>
+        <w:t xml:space="preserve"> </w:t>
       </w:r>
       <w:r>
         <w:t xml:space="preserve">folder, create a new plain text file named </w:t>
@@ -1335,12 +1537,21 @@
           <w:b/>
         </w:rPr>
       </w:pPr>
-      <w:r>
-        <w:rPr>
-          <w:rFonts w:ascii="Courier New" w:hAnsi="Courier New" w:cs="Courier New"/>
-          <w:b/>
-        </w:rPr>
-        <w:t>.hero {</w:t>
+      <w:proofErr w:type="gramStart"/>
+      <w:r>
+        <w:rPr>
+          <w:rFonts w:ascii="Courier New" w:hAnsi="Courier New" w:cs="Courier New"/>
+          <w:b/>
+        </w:rPr>
+        <w:t>.hero</w:t>
+      </w:r>
+      <w:proofErr w:type="gramEnd"/>
+      <w:r>
+        <w:rPr>
+          <w:rFonts w:ascii="Courier New" w:hAnsi="Courier New" w:cs="Courier New"/>
+          <w:b/>
+        </w:rPr>
+        <w:t xml:space="preserve"> {</w:t>
       </w:r>
       <w:r>
         <w:rPr>
@@ -1522,6 +1733,7 @@
           <w:b/>
         </w:rPr>
       </w:pPr>
+      <w:proofErr w:type="gramStart"/>
       <w:r>
         <w:rPr>
           <w:rFonts w:ascii="Courier New" w:hAnsi="Courier New" w:cs="Courier New"/>
@@ -1529,6 +1741,7 @@
         </w:rPr>
         <w:t>.hero</w:t>
       </w:r>
+      <w:proofErr w:type="gramEnd"/>
       <w:r>
         <w:rPr>
           <w:rFonts w:ascii="Courier New" w:hAnsi="Courier New" w:cs="Courier New"/>
@@ -1654,7 +1867,35 @@
           <w:rFonts w:ascii="Courier New" w:hAnsi="Courier New" w:cs="Courier New"/>
         </w:rPr>
         <w:tab/>
-        <w:t>&lt;img src="images/</w:t>
+        <w:t>&lt;</w:t>
+      </w:r>
+      <w:proofErr w:type="spellStart"/>
+      <w:r>
+        <w:rPr>
+          <w:rFonts w:ascii="Courier New" w:hAnsi="Courier New" w:cs="Courier New"/>
+        </w:rPr>
+        <w:t>img</w:t>
+      </w:r>
+      <w:proofErr w:type="spellEnd"/>
+      <w:r>
+        <w:rPr>
+          <w:rFonts w:ascii="Courier New" w:hAnsi="Courier New" w:cs="Courier New"/>
+        </w:rPr>
+        <w:t xml:space="preserve"> </w:t>
+      </w:r>
+      <w:proofErr w:type="spellStart"/>
+      <w:r>
+        <w:rPr>
+          <w:rFonts w:ascii="Courier New" w:hAnsi="Courier New" w:cs="Courier New"/>
+        </w:rPr>
+        <w:t>src</w:t>
+      </w:r>
+      <w:proofErr w:type="spellEnd"/>
+      <w:r>
+        <w:rPr>
+          <w:rFonts w:ascii="Courier New" w:hAnsi="Courier New" w:cs="Courier New"/>
+        </w:rPr>
+        <w:t>="images/</w:t>
       </w:r>
       <w:r>
         <w:rPr>
@@ -1708,7 +1949,21 @@
         <w:rPr>
           <w:rFonts w:ascii="Courier New" w:hAnsi="Courier New" w:cs="Courier New"/>
         </w:rPr>
-        <w:t>&lt;figcaption&gt;</w:t>
+        <w:t>&lt;</w:t>
+      </w:r>
+      <w:proofErr w:type="spellStart"/>
+      <w:r>
+        <w:rPr>
+          <w:rFonts w:ascii="Courier New" w:hAnsi="Courier New" w:cs="Courier New"/>
+        </w:rPr>
+        <w:t>figcaption</w:t>
+      </w:r>
+      <w:proofErr w:type="spellEnd"/>
+      <w:r>
+        <w:rPr>
+          <w:rFonts w:ascii="Courier New" w:hAnsi="Courier New" w:cs="Courier New"/>
+        </w:rPr>
+        <w:t>&gt;</w:t>
       </w:r>
       <w:r>
         <w:rPr>
@@ -1721,7 +1976,21 @@
         <w:rPr>
           <w:rFonts w:ascii="Courier New" w:hAnsi="Courier New" w:cs="Courier New"/>
         </w:rPr>
-        <w:t>&lt;/figcaption&gt;</w:t>
+        <w:t>&lt;/</w:t>
+      </w:r>
+      <w:proofErr w:type="spellStart"/>
+      <w:r>
+        <w:rPr>
+          <w:rFonts w:ascii="Courier New" w:hAnsi="Courier New" w:cs="Courier New"/>
+        </w:rPr>
+        <w:t>figcaption</w:t>
+      </w:r>
+      <w:proofErr w:type="spellEnd"/>
+      <w:r>
+        <w:rPr>
+          <w:rFonts w:ascii="Courier New" w:hAnsi="Courier New" w:cs="Courier New"/>
+        </w:rPr>
+        <w:t>&gt;</w:t>
       </w:r>
       <w:r>
         <w:rPr>
@@ -1818,6 +2087,7 @@
       <w:r>
         <w:t xml:space="preserve">Add the JavaScript </w:t>
       </w:r>
+      <w:proofErr w:type="spellStart"/>
       <w:r>
         <w:rPr>
           <w:b/>
@@ -1831,11 +2101,20 @@
         </w:rPr>
         <w:t>over</w:t>
       </w:r>
+      <w:proofErr w:type="spellEnd"/>
       <w:r>
         <w:t xml:space="preserve"> </w:t>
       </w:r>
       <w:r>
-        <w:t xml:space="preserve">event to the image element to change the source (the “src”) to </w:t>
+        <w:t>event to the image element to change the source (the “</w:t>
+      </w:r>
+      <w:proofErr w:type="spellStart"/>
+      <w:r>
+        <w:t>src</w:t>
+      </w:r>
+      <w:proofErr w:type="spellEnd"/>
+      <w:r>
+        <w:t xml:space="preserve">”) to </w:t>
       </w:r>
       <w:r>
         <w:t xml:space="preserve">the other new image </w:t>
@@ -1856,6 +2135,7 @@
       <w:r>
         <w:t xml:space="preserve">Add another JavaScript </w:t>
       </w:r>
+      <w:proofErr w:type="spellStart"/>
       <w:r>
         <w:rPr>
           <w:b/>
@@ -1875,6 +2155,7 @@
         </w:rPr>
         <w:t>out</w:t>
       </w:r>
+      <w:proofErr w:type="spellEnd"/>
       <w:r>
         <w:t xml:space="preserve"> event </w:t>
       </w:r>
@@ -1888,7 +2169,15 @@
         <w:t>same image element</w:t>
       </w:r>
       <w:r>
-        <w:t xml:space="preserve"> to change the source (the “src”) to</w:t>
+        <w:t xml:space="preserve"> to change the source (the “</w:t>
+      </w:r>
+      <w:proofErr w:type="spellStart"/>
+      <w:r>
+        <w:t>src</w:t>
+      </w:r>
+      <w:proofErr w:type="spellEnd"/>
+      <w:r>
+        <w:t>”) to</w:t>
       </w:r>
       <w:r>
         <w:t xml:space="preserve"> back to the original image</w:t>
@@ -2524,7 +2813,15 @@
         </w:numPr>
       </w:pPr>
       <w:r>
-        <w:t>Add an ID to the BUTTON element (something to indicate what it’s supposed to do, e.g. “toggler” or “disappearer”)</w:t>
+        <w:t>Add an ID to the BUTTON element (something to indicate what it’s supposed to do, e.g. “toggler” or “</w:t>
+      </w:r>
+      <w:proofErr w:type="spellStart"/>
+      <w:r>
+        <w:t>disappearer</w:t>
+      </w:r>
+      <w:proofErr w:type="spellEnd"/>
+      <w:r>
+        <w:t>”)</w:t>
       </w:r>
     </w:p>
     <w:p>
@@ -2545,7 +2842,15 @@
         <w:t xml:space="preserve">second </w:t>
       </w:r>
       <w:r>
-        <w:t>DIV element (something to indicate what it’s supposed to do, e.g. “togglee” or “peek-a-boo”)</w:t>
+        <w:t>DIV element (something to indicate what it’s supposed to do, e.g. “</w:t>
+      </w:r>
+      <w:proofErr w:type="spellStart"/>
+      <w:r>
+        <w:t>togglee</w:t>
+      </w:r>
+      <w:proofErr w:type="spellEnd"/>
+      <w:r>
+        <w:t>” or “peek-a-boo”)</w:t>
       </w:r>
     </w:p>
     <w:p>
@@ -2559,12 +2864,14 @@
       <w:r>
         <w:t xml:space="preserve">In the file system, add a new folder named: </w:t>
       </w:r>
+      <w:proofErr w:type="spellStart"/>
       <w:r>
         <w:rPr>
           <w:b/>
         </w:rPr>
         <w:t>js</w:t>
       </w:r>
+      <w:proofErr w:type="spellEnd"/>
     </w:p>
     <w:p>
       <w:pPr>
@@ -2581,7 +2888,15 @@
         <w:t>2</w:t>
       </w:r>
       <w:r>
-        <w:t xml:space="preserve"> (js/</w:t>
+        <w:t xml:space="preserve"> (</w:t>
+      </w:r>
+      <w:proofErr w:type="spellStart"/>
+      <w:r>
+        <w:t>js</w:t>
+      </w:r>
+      <w:proofErr w:type="spellEnd"/>
+      <w:r>
+        <w:t>/</w:t>
       </w:r>
       <w:r>
         <w:rPr>
@@ -2604,12 +2919,14 @@
       <w:r>
         <w:t xml:space="preserve">) and copy it to your new </w:t>
       </w:r>
+      <w:proofErr w:type="spellStart"/>
       <w:r>
         <w:rPr>
           <w:b/>
         </w:rPr>
         <w:t>js</w:t>
       </w:r>
+      <w:proofErr w:type="spellEnd"/>
       <w:r>
         <w:t xml:space="preserve"> folder in </w:t>
       </w:r>
@@ -2654,7 +2971,21 @@
         <w:rPr>
           <w:b/>
         </w:rPr>
-        <w:t xml:space="preserve"> js/scripts.js</w:t>
+        <w:t xml:space="preserve"> </w:t>
+      </w:r>
+      <w:proofErr w:type="spellStart"/>
+      <w:r>
+        <w:rPr>
+          <w:b/>
+        </w:rPr>
+        <w:t>js</w:t>
+      </w:r>
+      <w:proofErr w:type="spellEnd"/>
+      <w:r>
+        <w:rPr>
+          <w:b/>
+        </w:rPr>
+        <w:t>/scripts.js</w:t>
       </w:r>
     </w:p>
     <w:p>
@@ -2731,6 +3062,7 @@
       <w:r>
         <w:t xml:space="preserve">Change the name of the </w:t>
       </w:r>
+      <w:proofErr w:type="spellStart"/>
       <w:r>
         <w:rPr>
           <w:i/>
@@ -2743,6 +3075,7 @@
         </w:rPr>
         <w:t>e</w:t>
       </w:r>
+      <w:proofErr w:type="spellEnd"/>
       <w:r>
         <w:t xml:space="preserve"> to whatever you used in your HTML document</w:t>
       </w:r>
@@ -2765,18 +3098,41 @@
       <w:r>
         <w:br/>
       </w:r>
+      <w:proofErr w:type="spellStart"/>
       <w:r>
         <w:rPr>
           <w:rFonts w:ascii="Courier New" w:hAnsi="Courier New" w:cs="Courier New"/>
           <w:color w:val="0B8BA5"/>
         </w:rPr>
-        <w:t>toggle_element</w:t>
-      </w:r>
-      <w:r>
-        <w:rPr>
-          <w:rFonts w:ascii="Courier New" w:hAnsi="Courier New" w:cs="Courier New"/>
-        </w:rPr>
-        <w:t xml:space="preserve">.style.display </w:t>
+        <w:t>toggle_</w:t>
+      </w:r>
+      <w:proofErr w:type="gramStart"/>
+      <w:r>
+        <w:rPr>
+          <w:rFonts w:ascii="Courier New" w:hAnsi="Courier New" w:cs="Courier New"/>
+          <w:color w:val="0B8BA5"/>
+        </w:rPr>
+        <w:t>element</w:t>
+      </w:r>
+      <w:r>
+        <w:rPr>
+          <w:rFonts w:ascii="Courier New" w:hAnsi="Courier New" w:cs="Courier New"/>
+        </w:rPr>
+        <w:t>.style</w:t>
+      </w:r>
+      <w:proofErr w:type="gramEnd"/>
+      <w:r>
+        <w:rPr>
+          <w:rFonts w:ascii="Courier New" w:hAnsi="Courier New" w:cs="Courier New"/>
+        </w:rPr>
+        <w:t>.display</w:t>
+      </w:r>
+      <w:proofErr w:type="spellEnd"/>
+      <w:r>
+        <w:rPr>
+          <w:rFonts w:ascii="Courier New" w:hAnsi="Courier New" w:cs="Courier New"/>
+        </w:rPr>
+        <w:t xml:space="preserve"> </w:t>
       </w:r>
       <w:r>
         <w:rPr>
@@ -2888,7 +3244,15 @@
         </w:numPr>
       </w:pPr>
       <w:r>
-        <w:t>When you click the “More…”button again, the paragraph disappears again</w:t>
+        <w:t>When you click the “More</w:t>
+      </w:r>
+      <w:proofErr w:type="gramStart"/>
+      <w:r>
+        <w:t>…”button</w:t>
+      </w:r>
+      <w:proofErr w:type="gramEnd"/>
+      <w:r>
+        <w:t xml:space="preserve"> again, the paragraph disappears again</w:t>
       </w:r>
       <w:r>
         <w:br/>
@@ -3025,12 +3389,14 @@
       <w:r>
         <w:t>(where “</w:t>
       </w:r>
+      <w:proofErr w:type="spellStart"/>
       <w:r>
         <w:rPr>
           <w:i/>
         </w:rPr>
         <w:t>accountname</w:t>
       </w:r>
+      <w:proofErr w:type="spellEnd"/>
       <w:r>
         <w:t>” is your account name</w:t>
       </w:r>
@@ -3368,12 +3734,21 @@
         <w:sz w:val="18"/>
       </w:rPr>
     </w:pPr>
+    <w:proofErr w:type="spellStart"/>
     <w:r>
       <w:rPr>
         <w:rStyle w:val="BookTitle"/>
         <w:sz w:val="18"/>
       </w:rPr>
-      <w:t>Hajim School of Engineering &amp; Applied Sciences</w:t>
+      <w:t>Hajim</w:t>
+    </w:r>
+    <w:proofErr w:type="spellEnd"/>
+    <w:r>
+      <w:rPr>
+        <w:rStyle w:val="BookTitle"/>
+        <w:sz w:val="18"/>
+      </w:rPr>
+      <w:t xml:space="preserve"> School of Engineering &amp; Applied Sciences</w:t>
     </w:r>
   </w:p>
   <w:p>
@@ -8495,7 +8870,7 @@
 </file>
 
 <file path=customXml/itemProps1.xml><?xml version="1.0" encoding="utf-8"?>
-<ds:datastoreItem xmlns:ds="http://schemas.openxmlformats.org/officeDocument/2006/customXml" ds:itemID="{5134A2D9-7931-43B0-B971-436F29978757}">
+<ds:datastoreItem xmlns:ds="http://schemas.openxmlformats.org/officeDocument/2006/customXml" ds:itemID="{85691CE7-A6D2-4F3E-9C08-07C87B6F3855}">
   <ds:schemaRefs>
     <ds:schemaRef ds:uri="http://schemas.openxmlformats.org/officeDocument/2006/bibliography"/>
   </ds:schemaRefs>

</xml_diff>